<commit_message>
Update raport of sprint 2
</commit_message>
<xml_diff>
--- a/Sprinty/(Sprint 2) 03.11.25 - 17.11.25/Sprint 2 - Oleksandr Sliusarchuk.docx
+++ b/Sprinty/(Sprint 2) 03.11.25 - 17.11.25/Sprint 2 - Oleksandr Sliusarchuk.docx
@@ -388,8 +388,20 @@
                 <w:color w:val="000000" w:themeColor="text1"/>
                 <w:sz w:val="28"/>
                 <w:szCs w:val="28"/>
+                <w:lang w:val="ru-RU"/>
               </w:rPr>
             </w:pPr>
+            <w:r>
+              <w:rPr>
+                <w:rFonts w:ascii="Calibri" w:eastAsia="Calibri" w:hAnsi="Calibri" w:cs="Calibri"/>
+                <w:b/>
+                <w:bCs/>
+                <w:color w:val="000000" w:themeColor="text1"/>
+                <w:sz w:val="28"/>
+                <w:szCs w:val="28"/>
+              </w:rPr>
+              <w:t>Dodać fizykę do prefabu</w:t>
+            </w:r>
           </w:p>
         </w:tc>
       </w:tr>
@@ -461,6 +473,24 @@
                 <w:szCs w:val="28"/>
               </w:rPr>
             </w:pPr>
+            <w:r>
+              <w:rPr>
+                <w:color w:val="000000" w:themeColor="text1"/>
+                <w:sz w:val="28"/>
+                <w:szCs w:val="28"/>
+              </w:rPr>
+              <w:t xml:space="preserve">fizyka </w:t>
+            </w:r>
+            <w:proofErr w:type="gramStart"/>
+            <w:r>
+              <w:rPr>
+                <w:color w:val="000000" w:themeColor="text1"/>
+                <w:sz w:val="28"/>
+                <w:szCs w:val="28"/>
+              </w:rPr>
+              <w:t>dodana )</w:t>
+            </w:r>
+            <w:proofErr w:type="gramEnd"/>
           </w:p>
         </w:tc>
       </w:tr>
@@ -505,8 +535,20 @@
                 <w:color w:val="000000" w:themeColor="text1"/>
                 <w:sz w:val="28"/>
                 <w:szCs w:val="28"/>
+                <w:lang w:val="ru-RU"/>
               </w:rPr>
             </w:pPr>
+            <w:r>
+              <w:rPr>
+                <w:b/>
+                <w:bCs/>
+                <w:color w:val="000000" w:themeColor="text1"/>
+                <w:sz w:val="28"/>
+                <w:szCs w:val="28"/>
+                <w:lang w:val="ru-RU"/>
+              </w:rPr>
+              <w:t xml:space="preserve">- </w:t>
+            </w:r>
           </w:p>
         </w:tc>
       </w:tr>
@@ -550,6 +592,16 @@
                 <w:szCs w:val="28"/>
               </w:rPr>
             </w:pPr>
+            <w:r>
+              <w:rPr>
+                <w:b/>
+                <w:bCs/>
+                <w:color w:val="000000" w:themeColor="text1"/>
+                <w:sz w:val="28"/>
+                <w:szCs w:val="28"/>
+              </w:rPr>
+              <w:t>przyspieszanie, hamowanie, hamowanie aktywne</w:t>
+            </w:r>
           </w:p>
         </w:tc>
       </w:tr>
@@ -597,6 +649,174 @@
                 <w:lang w:val="ru-RU"/>
               </w:rPr>
             </w:pPr>
+            <w:r>
+              <w:rPr>
+                <w:b/>
+                <w:bCs/>
+                <w:color w:val="000000" w:themeColor="text1"/>
+                <w:sz w:val="28"/>
+                <w:szCs w:val="28"/>
+              </w:rPr>
+              <w:t>skręcanie podczas powolnej jazdy</w:t>
+            </w:r>
+            <w:r>
+              <w:rPr>
+                <w:b/>
+                <w:bCs/>
+                <w:color w:val="000000" w:themeColor="text1"/>
+                <w:sz w:val="28"/>
+                <w:szCs w:val="28"/>
+              </w:rPr>
+              <w:t xml:space="preserve"> (</w:t>
+            </w:r>
+            <w:r>
+              <w:rPr>
+                <w:b/>
+                <w:bCs/>
+                <w:color w:val="000000" w:themeColor="text1"/>
+                <w:sz w:val="28"/>
+                <w:szCs w:val="28"/>
+              </w:rPr>
+              <w:t>żeby nie kręci</w:t>
+            </w:r>
+            <w:r>
+              <w:rPr>
+                <w:b/>
+                <w:bCs/>
+                <w:color w:val="000000" w:themeColor="text1"/>
+                <w:sz w:val="28"/>
+                <w:szCs w:val="28"/>
+              </w:rPr>
+              <w:t>ł</w:t>
+            </w:r>
+            <w:r>
+              <w:rPr>
+                <w:b/>
+                <w:bCs/>
+                <w:color w:val="000000" w:themeColor="text1"/>
+                <w:sz w:val="28"/>
+                <w:szCs w:val="28"/>
+              </w:rPr>
+              <w:t xml:space="preserve"> się</w:t>
+            </w:r>
+            <w:r>
+              <w:rPr>
+                <w:b/>
+                <w:bCs/>
+                <w:color w:val="000000" w:themeColor="text1"/>
+                <w:sz w:val="28"/>
+                <w:szCs w:val="28"/>
+              </w:rPr>
+              <w:t xml:space="preserve"> </w:t>
+            </w:r>
+            <w:r>
+              <w:rPr>
+                <w:b/>
+                <w:bCs/>
+                <w:color w:val="000000" w:themeColor="text1"/>
+                <w:sz w:val="28"/>
+                <w:szCs w:val="28"/>
+              </w:rPr>
+              <w:t xml:space="preserve">w miejscu </w:t>
+            </w:r>
+            <w:r>
+              <w:rPr>
+                <w:b/>
+                <w:bCs/>
+                <w:color w:val="000000" w:themeColor="text1"/>
+                <w:sz w:val="28"/>
+                <w:szCs w:val="28"/>
+              </w:rPr>
+              <w:t>jak czołg</w:t>
+            </w:r>
+            <w:r>
+              <w:rPr>
+                <w:b/>
+                <w:bCs/>
+                <w:color w:val="000000" w:themeColor="text1"/>
+                <w:sz w:val="28"/>
+                <w:szCs w:val="28"/>
+              </w:rPr>
+              <w:t>)</w:t>
+            </w:r>
+            <w:r>
+              <w:rPr>
+                <w:b/>
+                <w:bCs/>
+                <w:color w:val="000000" w:themeColor="text1"/>
+                <w:sz w:val="28"/>
+                <w:szCs w:val="28"/>
+              </w:rPr>
+              <w:t xml:space="preserve"> </w:t>
+            </w:r>
+          </w:p>
+          <w:p>
+            <w:pPr>
+              <w:cnfStyle w:val="000000100000" w:firstRow="0" w:lastRow="0" w:firstColumn="0" w:lastColumn="0" w:oddVBand="0" w:evenVBand="0" w:oddHBand="1" w:evenHBand="0" w:firstRowFirstColumn="0" w:firstRowLastColumn="0" w:lastRowFirstColumn="0" w:lastRowLastColumn="0"/>
+              <w:rPr>
+                <w:b/>
+                <w:bCs/>
+                <w:color w:val="000000" w:themeColor="text1"/>
+                <w:sz w:val="28"/>
+                <w:szCs w:val="28"/>
+              </w:rPr>
+            </w:pPr>
+            <w:r>
+              <w:t xml:space="preserve"> </w:t>
+            </w:r>
+            <w:r>
+              <w:rPr>
+                <w:noProof/>
+              </w:rPr>
+              <w:drawing>
+                <wp:inline distT="0" distB="0" distL="0" distR="0" wp14:anchorId="4BA310E8" wp14:editId="7B2D26D9">
+                  <wp:extent cx="1375308" cy="488301"/>
+                  <wp:effectExtent l="0" t="0" r="0" b="7620"/>
+                  <wp:docPr id="132571388" name="Рисунок 1" descr="Анимированные 3Д гифки - вращающийеся американские танки WoT"/>
+                  <wp:cNvGraphicFramePr>
+                    <a:graphicFrameLocks xmlns:a="http://schemas.openxmlformats.org/drawingml/2006/main" noChangeAspect="1"/>
+                  </wp:cNvGraphicFramePr>
+                  <a:graphic xmlns:a="http://schemas.openxmlformats.org/drawingml/2006/main">
+                    <a:graphicData uri="http://schemas.openxmlformats.org/drawingml/2006/picture">
+                      <pic:pic xmlns:pic="http://schemas.openxmlformats.org/drawingml/2006/picture">
+                        <pic:nvPicPr>
+                          <pic:cNvPr id="0" name="Picture 1" descr="Анимированные 3Д гифки - вращающийеся американские танки WoT"/>
+                          <pic:cNvPicPr>
+                            <a:picLocks noChangeAspect="1" noChangeArrowheads="1"/>
+                          </pic:cNvPicPr>
+                        </pic:nvPicPr>
+                        <pic:blipFill>
+                          <a:blip r:embed="rId9" cstate="print">
+                            <a:extLst>
+                              <a:ext uri="{28A0092B-C50C-407E-A947-70E740481C1C}">
+                                <a14:useLocalDpi xmlns:a14="http://schemas.microsoft.com/office/drawing/2010/main" val="0"/>
+                              </a:ext>
+                            </a:extLst>
+                          </a:blip>
+                          <a:srcRect/>
+                          <a:stretch>
+                            <a:fillRect/>
+                          </a:stretch>
+                        </pic:blipFill>
+                        <pic:spPr bwMode="auto">
+                          <a:xfrm>
+                            <a:off x="0" y="0"/>
+                            <a:ext cx="1396295" cy="495752"/>
+                          </a:xfrm>
+                          <a:prstGeom prst="rect">
+                            <a:avLst/>
+                          </a:prstGeom>
+                          <a:noFill/>
+                          <a:ln>
+                            <a:noFill/>
+                          </a:ln>
+                        </pic:spPr>
+                      </pic:pic>
+                    </a:graphicData>
+                  </a:graphic>
+                </wp:inline>
+              </w:drawing>
+            </w:r>
           </w:p>
         </w:tc>
       </w:tr>
@@ -1937,25 +2157,16 @@
 </file>
 
 <file path=customXml/item1.xml><?xml version="1.0" encoding="utf-8"?>
-<b:Sources xmlns:b="http://schemas.openxmlformats.org/officeDocument/2006/bibliography" xmlns="http://schemas.openxmlformats.org/officeDocument/2006/bibliography" SelectedStyle="\APASixthEditionOfficeOnline.xsl" StyleName="APA" Version="6"/>
-</file>
-
-<file path=customXml/item2.xml><?xml version="1.0" encoding="utf-8"?>
 <p:properties xmlns:p="http://schemas.microsoft.com/office/2006/metadata/properties" xmlns:xsi="http://www.w3.org/2001/XMLSchema-instance" xmlns:pc="http://schemas.microsoft.com/office/infopath/2007/PartnerControls">
   <documentManagement/>
 </p:properties>
 </file>
 
-<file path=customXml/item3.xml><?xml version="1.0" encoding="utf-8"?>
-<?mso-contentType ?>
-<FormTemplates xmlns="http://schemas.microsoft.com/sharepoint/v3/contenttype/forms">
-  <Display>DocumentLibraryForm</Display>
-  <Edit>DocumentLibraryForm</Edit>
-  <New>DocumentLibraryForm</New>
-</FormTemplates>
+<file path=customXml/item2.xml><?xml version="1.0" encoding="utf-8"?>
+<b:Sources xmlns:b="http://schemas.openxmlformats.org/officeDocument/2006/bibliography" xmlns="http://schemas.openxmlformats.org/officeDocument/2006/bibliography" SelectedStyle="\APASixthEditionOfficeOnline.xsl" StyleName="APA" Version="6"/>
 </file>
 
-<file path=customXml/item4.xml><?xml version="1.0" encoding="utf-8"?>
+<file path=customXml/item3.xml><?xml version="1.0" encoding="utf-8"?>
 <ct:contentTypeSchema xmlns:ct="http://schemas.microsoft.com/office/2006/metadata/contentType" xmlns:ma="http://schemas.microsoft.com/office/2006/metadata/properties/metaAttributes" ct:_="" ma:_="" ma:contentTypeName="Dokument" ma:contentTypeID="0x0101003E809B687DBCE84787BB25EDD917BED9" ma:contentTypeVersion="0" ma:contentTypeDescription="Utwórz nowy dokument." ma:contentTypeScope="" ma:versionID="e6bf716ac933f2f50a847250c4831dcd">
   <xsd:schema xmlns:xsd="http://www.w3.org/2001/XMLSchema" xmlns:xs="http://www.w3.org/2001/XMLSchema" xmlns:p="http://schemas.microsoft.com/office/2006/metadata/properties" targetNamespace="http://schemas.microsoft.com/office/2006/metadata/properties" ma:root="true" ma:fieldsID="1bfd4dfa73aff86833de96de8900c00d">
     <xsd:element name="properties">
@@ -2069,15 +2280,16 @@
 </ct:contentTypeSchema>
 </file>
 
-<file path=customXml/itemProps1.xml><?xml version="1.0" encoding="utf-8"?>
-<ds:datastoreItem xmlns:ds="http://schemas.openxmlformats.org/officeDocument/2006/customXml" ds:itemID="{C441E99B-D2F5-4CAA-8003-53829F41B221}">
-  <ds:schemaRefs>
-    <ds:schemaRef ds:uri="http://schemas.openxmlformats.org/officeDocument/2006/bibliography"/>
-  </ds:schemaRefs>
-</ds:datastoreItem>
+<file path=customXml/item4.xml><?xml version="1.0" encoding="utf-8"?>
+<?mso-contentType ?>
+<FormTemplates xmlns="http://schemas.microsoft.com/sharepoint/v3/contenttype/forms">
+  <Display>DocumentLibraryForm</Display>
+  <Edit>DocumentLibraryForm</Edit>
+  <New>DocumentLibraryForm</New>
+</FormTemplates>
 </file>
 
-<file path=customXml/itemProps2.xml><?xml version="1.0" encoding="utf-8"?>
+<file path=customXml/itemProps1.xml><?xml version="1.0" encoding="utf-8"?>
 <ds:datastoreItem xmlns:ds="http://schemas.openxmlformats.org/officeDocument/2006/customXml" ds:itemID="{90E5448D-802E-4D6E-AB99-737827BAEFFA}">
   <ds:schemaRefs>
     <ds:schemaRef ds:uri="http://schemas.microsoft.com/office/2006/metadata/properties"/>
@@ -2086,15 +2298,15 @@
 </ds:datastoreItem>
 </file>
 
-<file path=customXml/itemProps3.xml><?xml version="1.0" encoding="utf-8"?>
-<ds:datastoreItem xmlns:ds="http://schemas.openxmlformats.org/officeDocument/2006/customXml" ds:itemID="{39F3C9A1-354C-4741-8DAC-F639A09D382E}">
+<file path=customXml/itemProps2.xml><?xml version="1.0" encoding="utf-8"?>
+<ds:datastoreItem xmlns:ds="http://schemas.openxmlformats.org/officeDocument/2006/customXml" ds:itemID="{C441E99B-D2F5-4CAA-8003-53829F41B221}">
   <ds:schemaRefs>
-    <ds:schemaRef ds:uri="http://schemas.microsoft.com/sharepoint/v3/contenttype/forms"/>
+    <ds:schemaRef ds:uri="http://schemas.openxmlformats.org/officeDocument/2006/bibliography"/>
   </ds:schemaRefs>
 </ds:datastoreItem>
 </file>
 
-<file path=customXml/itemProps4.xml><?xml version="1.0" encoding="utf-8"?>
+<file path=customXml/itemProps3.xml><?xml version="1.0" encoding="utf-8"?>
 <ds:datastoreItem xmlns:ds="http://schemas.openxmlformats.org/officeDocument/2006/customXml" ds:itemID="{CB20FB73-AF62-4EE1-AD6E-21BE80589C7F}">
   <ds:schemaRefs>
     <ds:schemaRef ds:uri="http://schemas.microsoft.com/office/2006/metadata/contentType"/>
@@ -2108,4 +2320,12 @@
     <ds:schemaRef ds:uri="http://schemas.microsoft.com/office/infopath/2007/PartnerControls"/>
   </ds:schemaRefs>
 </ds:datastoreItem>
+</file>
+
+<file path=customXml/itemProps4.xml><?xml version="1.0" encoding="utf-8"?>
+<ds:datastoreItem xmlns:ds="http://schemas.openxmlformats.org/officeDocument/2006/customXml" ds:itemID="{39F3C9A1-354C-4741-8DAC-F639A09D382E}">
+  <ds:schemaRefs>
+    <ds:schemaRef ds:uri="http://schemas.microsoft.com/sharepoint/v3/contenttype/forms"/>
+  </ds:schemaRefs>
+</ds:datastoreItem>
 </file>
</xml_diff>